<commit_message>
README + ajout echange 4-1
</commit_message>
<xml_diff>
--- a/Projet POO3 Catane.docx
+++ b/Projet POO3 Catane.docx
@@ -1060,6 +1060,7 @@
           <w:rFonts w:ascii="Ubuntu" w:hAnsi="Ubuntu"/>
           <w:b/>
           <w:bCs/>
+          <w:noProof/>
           <w:u w:val="single"/>
         </w:rPr>
         <w:lastRenderedPageBreak/>
@@ -1124,6 +1125,7 @@
           <w:rFonts w:ascii="Ubuntu" w:hAnsi="Ubuntu"/>
           <w:b/>
           <w:bCs/>
+          <w:noProof/>
           <w:u w:val="single"/>
         </w:rPr>
         <w:drawing>
@@ -1187,6 +1189,7 @@
           <w:rFonts w:ascii="Ubuntu" w:hAnsi="Ubuntu"/>
           <w:b/>
           <w:bCs/>
+          <w:noProof/>
           <w:u w:val="single"/>
         </w:rPr>
         <w:drawing>
@@ -1250,6 +1253,7 @@
           <w:rFonts w:ascii="Ubuntu" w:hAnsi="Ubuntu"/>
           <w:b/>
           <w:bCs/>
+          <w:noProof/>
           <w:u w:val="single"/>
         </w:rPr>
         <w:drawing>
@@ -2052,7 +2056,14 @@
         <w:rPr>
           <w:rFonts w:ascii="Ubuntu" w:hAnsi="Ubuntu"/>
         </w:rPr>
-        <w:t xml:space="preserve"> maritimes dans la classe SeaBox, qui sont chacune liée à deux emplacement</w:t>
+        <w:t xml:space="preserve"> maritimes dans la classe SeaBox, </w:t>
+      </w:r>
+      <w:r>
+        <w:rPr>
+          <w:rFonts w:ascii="Ubuntu" w:hAnsi="Ubuntu"/>
+        </w:rPr>
+        <w:lastRenderedPageBreak/>
+        <w:t>qui sont chacune liée à deux emplacement</w:t>
       </w:r>
       <w:r>
         <w:rPr>
@@ -2077,7 +2088,6 @@
         <w:rPr>
           <w:rFonts w:ascii="Ubuntu" w:hAnsi="Ubuntu"/>
         </w:rPr>
-        <w:lastRenderedPageBreak/>
         <w:t xml:space="preserve">Chacune des classes citées précédemment possède une méthode toString() bien particulière, qui permet d’afficher le plateau de manière claire dans le terminal.                                               En effet, la plupart des fonctions du plateau sont appelées dans le constructeur, et vont </w:t>
       </w:r>
       <w:r>
@@ -2450,7 +2460,6 @@
           <w:bCs/>
           <w:u w:val="single"/>
         </w:rPr>
-        <w:lastRenderedPageBreak/>
         <w:t>Cartes développement </w:t>
       </w:r>
       <w:r>
@@ -2476,11 +2485,93 @@
       <w:pPr>
         <w:rPr>
           <w:rFonts w:ascii="Ubuntu" w:hAnsi="Ubuntu"/>
-          <w:b/>
-          <w:bCs/>
-          <w:u w:val="single"/>
-        </w:rPr>
-      </w:pPr>
+        </w:rPr>
+      </w:pPr>
+      <w:r>
+        <w:rPr>
+          <w:rFonts w:ascii="Ubuntu" w:hAnsi="Ubuntu"/>
+        </w:rPr>
+        <w:t xml:space="preserve">L’implémentation des cartes a été faite en deux parties : d’abord la classe </w:t>
+      </w:r>
+      <w:proofErr w:type="spellStart"/>
+      <w:r>
+        <w:rPr>
+          <w:rFonts w:ascii="Ubuntu" w:hAnsi="Ubuntu"/>
+        </w:rPr>
+        <w:t>Card</w:t>
+      </w:r>
+      <w:proofErr w:type="spellEnd"/>
+      <w:r>
+        <w:rPr>
+          <w:rFonts w:ascii="Ubuntu" w:hAnsi="Ubuntu"/>
+        </w:rPr>
+        <w:t xml:space="preserve"> qui contient les cartes qui possèdent un nom et un id pour les identifier facilement puis une classe Deck qui est une liste de carte. Le deck contient le même nombre de cartes que dans le jeu classique et cette liste est mélangée grâce à une fonction de la bibliothèque « Collection ».</w:t>
+      </w:r>
+    </w:p>
+    <w:p>
+      <w:pPr>
+        <w:rPr>
+          <w:rFonts w:ascii="Ubuntu" w:hAnsi="Ubuntu"/>
+        </w:rPr>
+      </w:pPr>
+      <w:r>
+        <w:rPr>
+          <w:rFonts w:ascii="Ubuntu" w:hAnsi="Ubuntu"/>
+        </w:rPr>
+        <w:t>Ce deck est initialisé sur le plateau (</w:t>
+      </w:r>
+      <w:proofErr w:type="spellStart"/>
+      <w:r>
+        <w:rPr>
+          <w:rFonts w:ascii="Ubuntu" w:hAnsi="Ubuntu"/>
+        </w:rPr>
+        <w:t>PlayBoard</w:t>
+      </w:r>
+      <w:proofErr w:type="spellEnd"/>
+      <w:r>
+        <w:rPr>
+          <w:rFonts w:ascii="Ubuntu" w:hAnsi="Ubuntu"/>
+        </w:rPr>
+        <w:t xml:space="preserve">) </w:t>
+      </w:r>
+      <w:r>
+        <w:rPr>
+          <w:rFonts w:ascii="Ubuntu" w:hAnsi="Ubuntu"/>
+        </w:rPr>
+        <w:t>afin qu’il soit commun à tous les joueurs. Ainsi chaque joueur peut acheter une carte à partir de ce deck.</w:t>
+      </w:r>
+    </w:p>
+    <w:p>
+      <w:pPr>
+        <w:rPr>
+          <w:rFonts w:ascii="Ubuntu" w:hAnsi="Ubuntu"/>
+        </w:rPr>
+      </w:pPr>
+      <w:r>
+        <w:rPr>
+          <w:rFonts w:ascii="Ubuntu" w:hAnsi="Ubuntu"/>
+        </w:rPr>
+        <w:t xml:space="preserve">Toutes les méthodes liées aux cartes sont contenues dans la classe Player et </w:t>
+      </w:r>
+      <w:r>
+        <w:rPr>
+          <w:rFonts w:ascii="Ubuntu" w:hAnsi="Ubuntu"/>
+        </w:rPr>
+        <w:t>ces cartes ont les mêmes propriétés que celles du jeu classique. Cependant, pour la carte « Point de victoire » nous avons décidé d’omettre le fait qu’elle soit cachée car cela n’a pas d’intérêt en local.</w:t>
+      </w:r>
+    </w:p>
+    <w:p>
+      <w:pPr>
+        <w:rPr>
+          <w:rFonts w:ascii="Ubuntu" w:hAnsi="Ubuntu"/>
+        </w:rPr>
+      </w:pPr>
+      <w:r>
+        <w:rPr>
+          <w:rFonts w:ascii="Ubuntu" w:hAnsi="Ubuntu"/>
+        </w:rPr>
+        <w:t>De plus on ne peut pas utiliser une carte qu’on vient d’acheter, elle est donc stockée dans une liste d’attente puis est déplacée dans l’inventaire des cartes à la fin du tour.</w:t>
+      </w:r>
     </w:p>
     <w:p>
       <w:pPr>
@@ -2804,7 +2895,6 @@
           <w:szCs w:val="28"/>
           <w:u w:val="single"/>
         </w:rPr>
-        <w:lastRenderedPageBreak/>
         <w:t>III – La fonction principale du jeu</w:t>
       </w:r>
       <w:r>
@@ -2879,19 +2969,7 @@
         <w:rPr>
           <w:rFonts w:ascii="Ubuntu" w:hAnsi="Ubuntu"/>
         </w:rPr>
-        <w:t xml:space="preserve"> La fonction principale fait des appels à 7 fonctions de la classe Player (qui modélise les joueurs) : </w:t>
-      </w:r>
-      <w:r>
-        <w:rPr>
-          <w:rFonts w:ascii="Ubuntu" w:hAnsi="Ubuntu"/>
-        </w:rPr>
-        <w:t>buildColony (true)</w:t>
-      </w:r>
-      <w:r>
-        <w:rPr>
-          <w:rFonts w:ascii="Ubuntu" w:hAnsi="Ubuntu"/>
-        </w:rPr>
-        <w:t xml:space="preserve">, buildRoad (true, true), gainInitialRessources(), longestRoad(), </w:t>
+        <w:t xml:space="preserve"> La fonction principale fait des appels à 7 fonctions de la classe Player (qui modélise les joueurs) : buildColony (true), buildRoad (true, true), gainInitialRessources(), longestRoad(), </w:t>
       </w:r>
       <w:r>
         <w:rPr>
@@ -2972,6 +3050,7 @@
         <w:rPr>
           <w:rFonts w:ascii="Ubuntu" w:hAnsi="Ubuntu"/>
         </w:rPr>
+        <w:lastRenderedPageBreak/>
         <w:t>Ainsi nous avons créé des exceptions dans le package exception pour prévenir certains cas :</w:t>
       </w:r>
     </w:p>
@@ -3142,7 +3221,6 @@
           <w:szCs w:val="28"/>
           <w:u w:val="single"/>
         </w:rPr>
-        <w:lastRenderedPageBreak/>
         <w:t>I</w:t>
       </w:r>
       <w:r>
@@ -3211,6 +3289,164 @@
       <w:pPr>
         <w:rPr>
           <w:rFonts w:ascii="Ubuntu" w:hAnsi="Ubuntu"/>
+        </w:rPr>
+      </w:pPr>
+      <w:r>
+        <w:rPr>
+          <w:rFonts w:ascii="Ubuntu" w:hAnsi="Ubuntu"/>
+        </w:rPr>
+        <w:t>L’IA se</w:t>
+      </w:r>
+      <w:r>
+        <w:rPr>
+          <w:rFonts w:ascii="Ubuntu" w:hAnsi="Ubuntu"/>
+        </w:rPr>
+        <w:t xml:space="preserve"> trouve dans la classe IA qui hérite de la classe Player vue avant.</w:t>
+      </w:r>
+      <w:r>
+        <w:rPr>
+          <w:rFonts w:ascii="Ubuntu" w:hAnsi="Ubuntu"/>
+        </w:rPr>
+        <w:t xml:space="preserve"> Son fonctionnement est simple, elle a les mêmes méthodes et attributs qu’un vrai joueur cependant, toutes les méthodes sont réécrites selon un système d’aléatoire. Tout le système se trouve dans </w:t>
+      </w:r>
+      <w:r>
+        <w:rPr>
+          <w:rFonts w:ascii="Ubuntu" w:hAnsi="Ubuntu"/>
+        </w:rPr>
+        <w:t xml:space="preserve">les méthodes </w:t>
+      </w:r>
+      <w:proofErr w:type="spellStart"/>
+      <w:r>
+        <w:rPr>
+          <w:rFonts w:ascii="Ubuntu" w:hAnsi="Ubuntu"/>
+        </w:rPr>
+        <w:t>play</w:t>
+      </w:r>
+      <w:proofErr w:type="spellEnd"/>
+      <w:r>
+        <w:rPr>
+          <w:rFonts w:ascii="Ubuntu" w:hAnsi="Ubuntu"/>
+        </w:rPr>
+        <w:t xml:space="preserve">() et </w:t>
+      </w:r>
+      <w:proofErr w:type="spellStart"/>
+      <w:r>
+        <w:rPr>
+          <w:rFonts w:ascii="Ubuntu" w:hAnsi="Ubuntu"/>
+        </w:rPr>
+        <w:t>playerMenu</w:t>
+      </w:r>
+      <w:proofErr w:type="spellEnd"/>
+      <w:r>
+        <w:rPr>
+          <w:rFonts w:ascii="Ubuntu" w:hAnsi="Ubuntu"/>
+        </w:rPr>
+        <w:t>().</w:t>
+      </w:r>
+    </w:p>
+    <w:p>
+      <w:pPr>
+        <w:rPr>
+          <w:rFonts w:ascii="Ubuntu" w:hAnsi="Ubuntu"/>
+        </w:rPr>
+      </w:pPr>
+      <w:r>
+        <w:rPr>
+          <w:rFonts w:ascii="Ubuntu" w:hAnsi="Ubuntu"/>
+        </w:rPr>
+        <w:t xml:space="preserve">La méthode </w:t>
+      </w:r>
+      <w:proofErr w:type="spellStart"/>
+      <w:r>
+        <w:rPr>
+          <w:rFonts w:ascii="Ubuntu" w:hAnsi="Ubuntu"/>
+        </w:rPr>
+        <w:t>play</w:t>
+      </w:r>
+      <w:proofErr w:type="spellEnd"/>
+      <w:r>
+        <w:rPr>
+          <w:rFonts w:ascii="Ubuntu" w:hAnsi="Ubuntu"/>
+        </w:rPr>
+        <w:t xml:space="preserve">() lance le tour de l’IA et fait tous les actions qu’un joueur et censé faire puis le choix des actions sont fait dans </w:t>
+      </w:r>
+      <w:proofErr w:type="spellStart"/>
+      <w:r>
+        <w:rPr>
+          <w:rFonts w:ascii="Ubuntu" w:hAnsi="Ubuntu"/>
+        </w:rPr>
+        <w:t>playerMenu</w:t>
+      </w:r>
+      <w:proofErr w:type="spellEnd"/>
+      <w:r>
+        <w:rPr>
+          <w:rFonts w:ascii="Ubuntu" w:hAnsi="Ubuntu"/>
+        </w:rPr>
+        <w:t>() .</w:t>
+      </w:r>
+    </w:p>
+    <w:p>
+      <w:pPr>
+        <w:rPr>
+          <w:rFonts w:ascii="Ubuntu" w:hAnsi="Ubuntu"/>
+        </w:rPr>
+      </w:pPr>
+      <w:r>
+        <w:rPr>
+          <w:rFonts w:ascii="Ubuntu" w:hAnsi="Ubuntu"/>
+        </w:rPr>
+        <w:t xml:space="preserve">La méthode </w:t>
+      </w:r>
+      <w:proofErr w:type="spellStart"/>
+      <w:r>
+        <w:rPr>
+          <w:rFonts w:ascii="Ubuntu" w:hAnsi="Ubuntu"/>
+        </w:rPr>
+        <w:t>playerMenu</w:t>
+      </w:r>
+      <w:proofErr w:type="spellEnd"/>
+      <w:r>
+        <w:rPr>
+          <w:rFonts w:ascii="Ubuntu" w:hAnsi="Ubuntu"/>
+        </w:rPr>
+        <w:t xml:space="preserve">() ajoute tous les actions possibles de l’IA en fonction de ses ressources dans une liste d’actions. On peut voir si ces actions sont possibles grâce aux méthodes booléennes héritées de la classe Player. </w:t>
+      </w:r>
+      <w:r>
+        <w:rPr>
+          <w:rFonts w:ascii="Ubuntu" w:hAnsi="Ubuntu"/>
+        </w:rPr>
+        <w:t xml:space="preserve">Si la liste est vide, l’IA passe son tour. Sinon, une des actions est choisie aléatoirement puis appelle la méthode associée à l’action choisie. Cependant, l’IA a également une chance sur </w:t>
+      </w:r>
+      <w:r>
+        <w:rPr>
+          <w:rFonts w:ascii="Ubuntu" w:hAnsi="Ubuntu"/>
+        </w:rPr>
+        <w:t>trois</w:t>
+      </w:r>
+      <w:r>
+        <w:rPr>
+          <w:rFonts w:ascii="Ubuntu" w:hAnsi="Ubuntu"/>
+        </w:rPr>
+        <w:t xml:space="preserve"> de passer son tour. Enfin, si l’action est bien exécutée, la fonction est rappelée récursivement pour que l’IA puisse possiblement faire plusieurs actions dans son tour. </w:t>
+      </w:r>
+    </w:p>
+    <w:p>
+      <w:pPr>
+        <w:rPr>
+          <w:rFonts w:ascii="Ubuntu" w:hAnsi="Ubuntu"/>
+        </w:rPr>
+      </w:pPr>
+      <w:r>
+        <w:rPr>
+          <w:rFonts w:ascii="Ubuntu" w:hAnsi="Ubuntu"/>
+        </w:rPr>
+        <w:t>Ainsi, l’IA ne peut pas faire d’action impossible ce qui permet d’éviter des bugs.</w:t>
+      </w:r>
+    </w:p>
+    <w:p>
+      <w:pPr>
+        <w:rPr>
+          <w:rFonts w:ascii="Ubuntu" w:hAnsi="Ubuntu"/>
           <w:b/>
           <w:bCs/>
           <w:color w:val="FF0000"/>
@@ -3260,9 +3496,12 @@
       <w:pPr>
         <w:rPr>
           <w:rFonts w:ascii="Ubuntu" w:hAnsi="Ubuntu"/>
+          <w:b/>
+          <w:bCs/>
           <w:color w:val="FF0000"/>
           <w:sz w:val="28"/>
           <w:szCs w:val="28"/>
+          <w:u w:val="single"/>
         </w:rPr>
       </w:pPr>
       <w:r>
@@ -3289,6 +3528,491 @@
         </w:rPr>
         <w:t xml:space="preserve"> – L’interface graphique</w:t>
       </w:r>
+    </w:p>
+    <w:p>
+      <w:pPr>
+        <w:rPr>
+          <w:rFonts w:ascii="Ubuntu" w:hAnsi="Ubuntu"/>
+        </w:rPr>
+      </w:pPr>
+      <w:r>
+        <w:rPr>
+          <w:rFonts w:ascii="Ubuntu" w:hAnsi="Ubuntu"/>
+        </w:rPr>
+        <w:t>L’implémentation de l’interface graphique s’est faite en plusieurs étapes. Tout d’abord, l’affichage du plateau</w:t>
+      </w:r>
+      <w:r>
+        <w:rPr>
+          <w:rFonts w:ascii="Ubuntu" w:hAnsi="Ubuntu"/>
+        </w:rPr>
+        <w:t xml:space="preserve"> sans aucune action</w:t>
+      </w:r>
+      <w:r>
+        <w:rPr>
+          <w:rFonts w:ascii="Ubuntu" w:hAnsi="Ubuntu"/>
+        </w:rPr>
+        <w:t xml:space="preserve"> qui s’est avérée très longue à faire car il y a beaucoup d’élément à prendre en charge.</w:t>
+      </w:r>
+      <w:r>
+        <w:rPr>
+          <w:rFonts w:ascii="Ubuntu" w:hAnsi="Ubuntu"/>
+        </w:rPr>
+        <w:t xml:space="preserve"> </w:t>
+      </w:r>
+      <w:r>
+        <w:rPr>
+          <w:rFonts w:ascii="Ubuntu" w:hAnsi="Ubuntu"/>
+        </w:rPr>
+        <w:t>C’est pourquoi l’utilisation d’une extension d’Eclipse appelée « </w:t>
+      </w:r>
+      <w:proofErr w:type="spellStart"/>
+      <w:r>
+        <w:rPr>
+          <w:rFonts w:ascii="Ubuntu" w:hAnsi="Ubuntu"/>
+        </w:rPr>
+        <w:t>WindowBuilder</w:t>
+      </w:r>
+      <w:proofErr w:type="spellEnd"/>
+      <w:r>
+        <w:rPr>
+          <w:rFonts w:ascii="Ubuntu" w:hAnsi="Ubuntu"/>
+        </w:rPr>
+        <w:t> » qui permet de mettre les éléments directement sur une interface et qui crée le code automatiquement.</w:t>
+      </w:r>
+      <w:r>
+        <w:rPr>
+          <w:rFonts w:ascii="Ubuntu" w:hAnsi="Ubuntu"/>
+        </w:rPr>
+        <w:t xml:space="preserve"> Grâce à cela, il était plus simple d’avoir une vue d’ensemble de la vue du plateau. L</w:t>
+      </w:r>
+      <w:r>
+        <w:rPr>
+          <w:rFonts w:ascii="Ubuntu" w:hAnsi="Ubuntu"/>
+        </w:rPr>
+        <w:t>a majorité des classes</w:t>
+      </w:r>
+      <w:r>
+        <w:rPr>
+          <w:rFonts w:ascii="Ubuntu" w:hAnsi="Ubuntu"/>
+        </w:rPr>
+        <w:t xml:space="preserve"> du package </w:t>
+      </w:r>
+      <w:proofErr w:type="spellStart"/>
+      <w:r>
+        <w:rPr>
+          <w:rFonts w:ascii="Ubuntu" w:hAnsi="Ubuntu"/>
+        </w:rPr>
+        <w:t>CatanUI</w:t>
+      </w:r>
+      <w:proofErr w:type="spellEnd"/>
+      <w:r>
+        <w:rPr>
+          <w:rFonts w:ascii="Ubuntu" w:hAnsi="Ubuntu"/>
+        </w:rPr>
+        <w:t xml:space="preserve"> sont </w:t>
+      </w:r>
+      <w:r>
+        <w:rPr>
+          <w:rFonts w:ascii="Ubuntu" w:hAnsi="Ubuntu"/>
+        </w:rPr>
+        <w:t xml:space="preserve">les mêmes classes que celles de la version terminale et reprennent le même fonctionnement que celles-ci. Les classes qui sont totalement identiques telles que les classes </w:t>
+      </w:r>
+      <w:proofErr w:type="spellStart"/>
+      <w:r>
+        <w:rPr>
+          <w:rFonts w:ascii="Ubuntu" w:hAnsi="Ubuntu"/>
+        </w:rPr>
+        <w:t>Card</w:t>
+      </w:r>
+      <w:proofErr w:type="spellEnd"/>
+      <w:r>
+        <w:rPr>
+          <w:rFonts w:ascii="Ubuntu" w:hAnsi="Ubuntu"/>
+        </w:rPr>
+        <w:t xml:space="preserve"> et Deck sont importés du package </w:t>
+      </w:r>
+      <w:proofErr w:type="spellStart"/>
+      <w:r>
+        <w:rPr>
+          <w:rFonts w:ascii="Ubuntu" w:hAnsi="Ubuntu"/>
+        </w:rPr>
+        <w:t>CatanTerminal</w:t>
+      </w:r>
+      <w:proofErr w:type="spellEnd"/>
+      <w:r>
+        <w:rPr>
+          <w:rFonts w:ascii="Ubuntu" w:hAnsi="Ubuntu"/>
+        </w:rPr>
+        <w:t xml:space="preserve"> mais les autres sont réécrites</w:t>
+      </w:r>
+      <w:r>
+        <w:rPr>
+          <w:rFonts w:ascii="Ubuntu" w:hAnsi="Ubuntu"/>
+        </w:rPr>
+        <w:t xml:space="preserve"> ou légèrement modifiées</w:t>
+      </w:r>
+      <w:r>
+        <w:rPr>
+          <w:rFonts w:ascii="Ubuntu" w:hAnsi="Ubuntu"/>
+        </w:rPr>
+        <w:t xml:space="preserve"> selon les besoins pour le fonctionnement de l’interface graphique.</w:t>
+      </w:r>
+      <w:r>
+        <w:rPr>
+          <w:rFonts w:ascii="Ubuntu" w:hAnsi="Ubuntu"/>
+        </w:rPr>
+        <w:t xml:space="preserve"> Le code de l’interface est réparti en deux grosses classes principales : Game et </w:t>
+      </w:r>
+      <w:proofErr w:type="spellStart"/>
+      <w:r>
+        <w:rPr>
+          <w:rFonts w:ascii="Ubuntu" w:hAnsi="Ubuntu"/>
+        </w:rPr>
+        <w:t>PlayBoardIG</w:t>
+      </w:r>
+      <w:proofErr w:type="spellEnd"/>
+      <w:r>
+        <w:rPr>
+          <w:rFonts w:ascii="Ubuntu" w:hAnsi="Ubuntu"/>
+        </w:rPr>
+        <w:t>.</w:t>
+      </w:r>
+    </w:p>
+    <w:p>
+      <w:pPr>
+        <w:pStyle w:val="Paragraphedeliste"/>
+        <w:numPr>
+          <w:ilvl w:val="0"/>
+          <w:numId w:val="2"/>
+        </w:numPr>
+        <w:rPr>
+          <w:rFonts w:ascii="Ubuntu" w:hAnsi="Ubuntu"/>
+        </w:rPr>
+      </w:pPr>
+      <w:r>
+        <w:rPr>
+          <w:rFonts w:ascii="Ubuntu" w:hAnsi="Ubuntu"/>
+        </w:rPr>
+        <w:lastRenderedPageBreak/>
+        <w:t>La classe Game sert de contrôleur et presque toutes les actions possibles sont gérées dans cette classe. Il y a également</w:t>
+      </w:r>
+      <w:r>
+        <w:rPr>
+          <w:rFonts w:ascii="Ubuntu" w:hAnsi="Ubuntu"/>
+        </w:rPr>
+        <w:t xml:space="preserve"> le menu principal qui se trouve dans cette classe.</w:t>
+      </w:r>
+    </w:p>
+    <w:p>
+      <w:pPr>
+        <w:pStyle w:val="Paragraphedeliste"/>
+        <w:numPr>
+          <w:ilvl w:val="0"/>
+          <w:numId w:val="2"/>
+        </w:numPr>
+        <w:rPr>
+          <w:rFonts w:ascii="Ubuntu" w:hAnsi="Ubuntu"/>
+        </w:rPr>
+      </w:pPr>
+      <w:r>
+        <w:rPr>
+          <w:rFonts w:ascii="Ubuntu" w:hAnsi="Ubuntu"/>
+        </w:rPr>
+        <w:t xml:space="preserve">La classe </w:t>
+      </w:r>
+      <w:proofErr w:type="spellStart"/>
+      <w:r>
+        <w:rPr>
+          <w:rFonts w:ascii="Ubuntu" w:hAnsi="Ubuntu"/>
+        </w:rPr>
+        <w:t>PlayBoardIG</w:t>
+      </w:r>
+      <w:proofErr w:type="spellEnd"/>
+      <w:r>
+        <w:rPr>
+          <w:rFonts w:ascii="Ubuntu" w:hAnsi="Ubuntu"/>
+        </w:rPr>
+        <w:t xml:space="preserve"> sert de vue et de plateau de jeu, la majorité de ce qui se passe dans le jeu sera pris en charge dans cette classe.</w:t>
+      </w:r>
+    </w:p>
+    <w:p>
+      <w:pPr>
+        <w:rPr>
+          <w:rFonts w:ascii="Ubuntu" w:hAnsi="Ubuntu"/>
+        </w:rPr>
+      </w:pPr>
+      <w:r>
+        <w:rPr>
+          <w:rFonts w:ascii="Ubuntu" w:hAnsi="Ubuntu"/>
+        </w:rPr>
+        <w:t xml:space="preserve">Tout d’abord l’affichage des cases, des routes et des ports qui sont </w:t>
+      </w:r>
+      <w:r>
+        <w:rPr>
+          <w:rFonts w:ascii="Ubuntu" w:hAnsi="Ubuntu"/>
+        </w:rPr>
+        <w:t>créés</w:t>
+      </w:r>
+      <w:r>
+        <w:rPr>
+          <w:rFonts w:ascii="Ubuntu" w:hAnsi="Ubuntu"/>
+        </w:rPr>
+        <w:t xml:space="preserve"> en même temps</w:t>
+      </w:r>
+      <w:r>
+        <w:rPr>
+          <w:rFonts w:ascii="Ubuntu" w:hAnsi="Ubuntu"/>
+        </w:rPr>
+        <w:t xml:space="preserve"> et dans les mêmes méthodes</w:t>
+      </w:r>
+      <w:r>
+        <w:rPr>
+          <w:rFonts w:ascii="Ubuntu" w:hAnsi="Ubuntu"/>
+        </w:rPr>
+        <w:t xml:space="preserve"> que </w:t>
+      </w:r>
+      <w:r>
+        <w:rPr>
+          <w:rFonts w:ascii="Ubuntu" w:hAnsi="Ubuntu"/>
+        </w:rPr>
+        <w:t>les cases, les routes et les ports dans la version terminale.</w:t>
+      </w:r>
+      <w:r>
+        <w:rPr>
+          <w:rFonts w:ascii="Ubuntu" w:hAnsi="Ubuntu"/>
+        </w:rPr>
+        <w:t xml:space="preserve"> Ainsi ces éléments héritent désormais de </w:t>
+      </w:r>
+      <w:proofErr w:type="spellStart"/>
+      <w:r>
+        <w:rPr>
+          <w:rFonts w:ascii="Ubuntu" w:hAnsi="Ubuntu"/>
+        </w:rPr>
+        <w:t>JPanel</w:t>
+      </w:r>
+      <w:proofErr w:type="spellEnd"/>
+      <w:r>
+        <w:rPr>
+          <w:rFonts w:ascii="Ubuntu" w:hAnsi="Ubuntu"/>
+        </w:rPr>
+        <w:t xml:space="preserve"> afin de pouvoir interagir avec plus tard.</w:t>
+      </w:r>
+    </w:p>
+    <w:p>
+      <w:pPr>
+        <w:rPr>
+          <w:rFonts w:ascii="Ubuntu" w:hAnsi="Ubuntu"/>
+        </w:rPr>
+      </w:pPr>
+      <w:r>
+        <w:rPr>
+          <w:rFonts w:ascii="Ubuntu" w:hAnsi="Ubuntu"/>
+        </w:rPr>
+        <w:t>Puis, l’affichage d’un menu principal afin de pouvoir décider du nombre de joueur, d’IA et du nom des joueurs. Lorsque les données sont récupérées le menu se ferme pour laisser la place au plateau du jeu.</w:t>
+      </w:r>
+    </w:p>
+    <w:p>
+      <w:pPr>
+        <w:rPr>
+          <w:rFonts w:ascii="Ubuntu" w:hAnsi="Ubuntu"/>
+        </w:rPr>
+      </w:pPr>
+      <w:r>
+        <w:rPr>
+          <w:rFonts w:ascii="Ubuntu" w:hAnsi="Ubuntu"/>
+        </w:rPr>
+        <w:t>Ainsi pour la plupart des actions possibles du jeu il y a un bouton attribué</w:t>
+      </w:r>
+      <w:r>
+        <w:rPr>
+          <w:rFonts w:ascii="Ubuntu" w:hAnsi="Ubuntu"/>
+        </w:rPr>
+        <w:t xml:space="preserve"> directement disponible sur le plateau. Sauf pour les cartes qui a un système de pop-up pour voir ses cartes, acheter et utiliser.</w:t>
+      </w:r>
+    </w:p>
+    <w:p>
+      <w:pPr>
+        <w:rPr>
+          <w:rFonts w:ascii="Ubuntu" w:hAnsi="Ubuntu"/>
+        </w:rPr>
+      </w:pPr>
+      <w:r>
+        <w:rPr>
+          <w:rFonts w:ascii="Ubuntu" w:hAnsi="Ubuntu"/>
+        </w:rPr>
+        <w:t>A cause</w:t>
+      </w:r>
+      <w:r>
+        <w:rPr>
+          <w:rFonts w:ascii="Ubuntu" w:hAnsi="Ubuntu"/>
+        </w:rPr>
+        <w:t xml:space="preserve"> de notre petit plateau, la place était limitée c’est pourquoi </w:t>
+      </w:r>
+      <w:r>
+        <w:rPr>
+          <w:rFonts w:ascii="Ubuntu" w:hAnsi="Ubuntu"/>
+        </w:rPr>
+        <w:t>les pop-ups</w:t>
+      </w:r>
+      <w:r>
+        <w:rPr>
+          <w:rFonts w:ascii="Ubuntu" w:hAnsi="Ubuntu"/>
+        </w:rPr>
+        <w:t xml:space="preserve"> ont été d’une grande aide pour gérer la place. De nombreuses fonctionnalités les utilisent :</w:t>
+      </w:r>
+    </w:p>
+    <w:p>
+      <w:pPr>
+        <w:pStyle w:val="Paragraphedeliste"/>
+        <w:numPr>
+          <w:ilvl w:val="0"/>
+          <w:numId w:val="2"/>
+        </w:numPr>
+        <w:rPr>
+          <w:rFonts w:ascii="Ubuntu" w:hAnsi="Ubuntu"/>
+        </w:rPr>
+      </w:pPr>
+      <w:r>
+        <w:rPr>
+          <w:rFonts w:ascii="Ubuntu" w:hAnsi="Ubuntu"/>
+        </w:rPr>
+        <w:t xml:space="preserve">Les cartes comme dit précédemment qui fait appel à la classe </w:t>
+      </w:r>
+      <w:proofErr w:type="spellStart"/>
+      <w:r>
+        <w:rPr>
+          <w:rFonts w:ascii="Ubuntu" w:hAnsi="Ubuntu"/>
+        </w:rPr>
+        <w:t>PopUp</w:t>
+      </w:r>
+      <w:proofErr w:type="spellEnd"/>
+    </w:p>
+    <w:p>
+      <w:pPr>
+        <w:pStyle w:val="Paragraphedeliste"/>
+        <w:numPr>
+          <w:ilvl w:val="0"/>
+          <w:numId w:val="2"/>
+        </w:numPr>
+        <w:rPr>
+          <w:rFonts w:ascii="Ubuntu" w:hAnsi="Ubuntu"/>
+        </w:rPr>
+      </w:pPr>
+      <w:r>
+        <w:rPr>
+          <w:rFonts w:ascii="Ubuntu" w:hAnsi="Ubuntu"/>
+        </w:rPr>
+        <w:t xml:space="preserve">Les échanges 4-1, les échanges avec les ports qui font appel à la classe </w:t>
+      </w:r>
+      <w:proofErr w:type="spellStart"/>
+      <w:r>
+        <w:rPr>
+          <w:rFonts w:ascii="Ubuntu" w:hAnsi="Ubuntu"/>
+        </w:rPr>
+        <w:t>PopUpEchange</w:t>
+      </w:r>
+      <w:proofErr w:type="spellEnd"/>
+    </w:p>
+    <w:p>
+      <w:pPr>
+        <w:pStyle w:val="Paragraphedeliste"/>
+        <w:numPr>
+          <w:ilvl w:val="0"/>
+          <w:numId w:val="2"/>
+        </w:numPr>
+        <w:rPr>
+          <w:rFonts w:ascii="Ubuntu" w:hAnsi="Ubuntu"/>
+        </w:rPr>
+      </w:pPr>
+      <w:r>
+        <w:rPr>
+          <w:rFonts w:ascii="Ubuntu" w:hAnsi="Ubuntu"/>
+        </w:rPr>
+        <w:t>La carte Monopole qui fait appel à la classe Monopole</w:t>
+      </w:r>
+    </w:p>
+    <w:p>
+      <w:pPr>
+        <w:pStyle w:val="Paragraphedeliste"/>
+        <w:numPr>
+          <w:ilvl w:val="0"/>
+          <w:numId w:val="2"/>
+        </w:numPr>
+        <w:rPr>
+          <w:rFonts w:ascii="Ubuntu" w:hAnsi="Ubuntu"/>
+        </w:rPr>
+      </w:pPr>
+      <w:r>
+        <w:rPr>
+          <w:rFonts w:ascii="Ubuntu" w:hAnsi="Ubuntu"/>
+        </w:rPr>
+        <w:t>La carte Invention qui fait appel à la classe Invention</w:t>
+      </w:r>
+    </w:p>
+    <w:p>
+      <w:pPr>
+        <w:pStyle w:val="Paragraphedeliste"/>
+        <w:numPr>
+          <w:ilvl w:val="0"/>
+          <w:numId w:val="2"/>
+        </w:numPr>
+        <w:rPr>
+          <w:rFonts w:ascii="Ubuntu" w:hAnsi="Ubuntu"/>
+        </w:rPr>
+      </w:pPr>
+      <w:r>
+        <w:rPr>
+          <w:rFonts w:ascii="Ubuntu" w:hAnsi="Ubuntu"/>
+        </w:rPr>
+        <w:t xml:space="preserve">Le voleur qui fait appel à la classe </w:t>
+      </w:r>
+      <w:proofErr w:type="spellStart"/>
+      <w:r>
+        <w:rPr>
+          <w:rFonts w:ascii="Ubuntu" w:hAnsi="Ubuntu"/>
+        </w:rPr>
+        <w:t>Thie</w:t>
+      </w:r>
+      <w:r>
+        <w:rPr>
+          <w:rFonts w:ascii="Ubuntu" w:hAnsi="Ubuntu"/>
+        </w:rPr>
+        <w:t>f</w:t>
+      </w:r>
+      <w:proofErr w:type="spellEnd"/>
+    </w:p>
+    <w:p>
+      <w:pPr>
+        <w:rPr>
+          <w:rFonts w:ascii="Ubuntu" w:hAnsi="Ubuntu"/>
+        </w:rPr>
+      </w:pPr>
+      <w:r>
+        <w:rPr>
+          <w:rFonts w:ascii="Ubuntu" w:hAnsi="Ubuntu"/>
+        </w:rPr>
+        <w:t>Le voleur qui n’est pas implémenté à 100% dû au manque de temps, sur l’interface graphique car on ne peut pas le déplacer mais il vole les ressources lorsque le dé tombe sur 7.</w:t>
+      </w:r>
+    </w:p>
+    <w:p>
+      <w:pPr>
+        <w:rPr>
+          <w:rFonts w:ascii="Ubuntu" w:hAnsi="Ubuntu"/>
+        </w:rPr>
+      </w:pPr>
+      <w:r>
+        <w:rPr>
+          <w:rFonts w:ascii="Ubuntu" w:hAnsi="Ubuntu"/>
+        </w:rPr>
+        <w:t>Le chevalier ne peut donc pas déplacer le voleur mais l’Armée la plus puissante fonctionne tout de même. Néanmoins l’IA peut déplacer le voleur mais il n’est pas affiché.</w:t>
+      </w:r>
+    </w:p>
+    <w:p>
+      <w:pPr>
+        <w:rPr>
+          <w:rFonts w:ascii="Ubuntu" w:hAnsi="Ubuntu"/>
+        </w:rPr>
+      </w:pPr>
     </w:p>
     <w:p>
       <w:pPr>
@@ -3585,6 +4309,7 @@
         <w:docPartUnique/>
       </w:docPartObj>
     </w:sdtPr>
+    <w:sdtEndPr/>
     <w:sdtContent>
       <w:sdt>
         <w:sdtPr>
@@ -3594,6 +4319,7 @@
             <w:docPartUnique/>
           </w:docPartObj>
         </w:sdtPr>
+        <w:sdtEndPr/>
         <w:sdtContent>
           <w:p>
             <w:pPr>

</xml_diff>